<commit_message>
Conceitos e exemplos de banco de dados relacional e não relacional
</commit_message>
<xml_diff>
--- a/Banco de dados relacional e não relacional.docx
+++ b/Banco de dados relacional e não relacional.docx
@@ -25,7 +25,22 @@
         <w:t>Banco de dados relacional</w:t>
       </w:r>
       <w:r>
-        <w:t xml:space="preserve">: comumente chamados de bancos </w:t>
+        <w:t xml:space="preserve">: </w:t>
+      </w:r>
+      <w:r>
+        <w:t xml:space="preserve">normalmente </w:t>
+      </w:r>
+      <w:r>
+        <w:t>chamado</w:t>
+      </w:r>
+      <w:r>
+        <w:t>s</w:t>
+      </w:r>
+      <w:r>
+        <w:t xml:space="preserve"> de banco de dados</w:t>
+      </w:r>
+      <w:r>
+        <w:t xml:space="preserve"> </w:t>
       </w:r>
       <w:r>
         <w:rPr>
@@ -34,7 +49,19 @@
         <w:t>SQL</w:t>
       </w:r>
       <w:r>
-        <w:t xml:space="preserve"> (</w:t>
+        <w:rPr>
+          <w:b/>
+        </w:rPr>
+        <w:t xml:space="preserve"> </w:t>
+      </w:r>
+      <w:r>
+        <w:t xml:space="preserve">por implementarem essa </w:t>
+      </w:r>
+      <w:r>
+        <w:t xml:space="preserve">linguagem de consulta </w:t>
+      </w:r>
+      <w:r>
+        <w:t>(</w:t>
       </w:r>
       <w:r>
         <w:rPr>
@@ -61,28 +88,89 @@
         <w:rPr>
           <w:iCs/>
         </w:rPr>
-        <w:t>trata-se de um banco de dados relacional</w:t>
+        <w:t xml:space="preserve">trata-se de um banco de dados </w:t>
       </w:r>
       <w:r>
         <w:rPr>
           <w:iCs/>
         </w:rPr>
-        <w:t xml:space="preserve">. </w:t>
-      </w:r>
-      <w:r>
-        <w:t xml:space="preserve">Costumamos dizer que bancos SQL seguem uma modelagem relacional, pois estes se baseiam no fato de que seus dados </w:t>
-      </w:r>
-      <w:r>
-        <w:t xml:space="preserve">sejam salvos/persistidos </w:t>
-      </w:r>
-      <w:r>
-        <w:t>em tabelas</w:t>
+        <w:t xml:space="preserve">que </w:t>
+      </w:r>
+      <w:r>
+        <w:t xml:space="preserve">segue </w:t>
+      </w:r>
+      <w:r>
+        <w:t>o</w:t>
+      </w:r>
+      <w:r>
+        <w:t xml:space="preserve"> modelo relacional</w:t>
+      </w:r>
+      <w:r>
+        <w:t>,</w:t>
+      </w:r>
+      <w:r>
+        <w:t xml:space="preserve"> </w:t>
+      </w:r>
+      <w:r>
+        <w:t xml:space="preserve">ou seja, uma maneira de representar os dados em tabelas. Alguns exemplos de bancos de dados </w:t>
+      </w:r>
+      <w:r>
+        <w:t>relacionais</w:t>
+      </w:r>
+      <w:r>
+        <w:t xml:space="preserve"> são </w:t>
+      </w:r>
+      <w:r>
+        <w:rPr>
+          <w:b/>
+        </w:rPr>
+        <w:t>Oracle Developer</w:t>
+      </w:r>
+      <w:r>
+        <w:t xml:space="preserve">, </w:t>
+      </w:r>
+      <w:r>
+        <w:rPr>
+          <w:b/>
+        </w:rPr>
+        <w:t>SQL Server</w:t>
+      </w:r>
+      <w:r>
+        <w:t xml:space="preserve">, </w:t>
+      </w:r>
+      <w:r>
+        <w:rPr>
+          <w:b/>
+        </w:rPr>
+        <w:t>MySQL</w:t>
+      </w:r>
+      <w:r>
+        <w:rPr>
+          <w:b/>
+        </w:rPr>
+        <w:t xml:space="preserve"> </w:t>
+      </w:r>
+      <w:r>
+        <w:t>e</w:t>
+      </w:r>
+      <w:r>
+        <w:t xml:space="preserve"> </w:t>
+      </w:r>
+      <w:r>
+        <w:rPr>
+          <w:b/>
+        </w:rPr>
+        <w:t>Post</w:t>
+      </w:r>
+      <w:r>
+        <w:rPr>
+          <w:b/>
+        </w:rPr>
+        <w:t>greSQL</w:t>
       </w:r>
       <w:r>
         <w:t>.</w:t>
       </w:r>
-      <w:bookmarkStart w:id="0" w:name="_GoBack"/>
-      <w:bookmarkEnd w:id="0"/>
     </w:p>
     <w:p>
       <w:r>
@@ -101,7 +189,7 @@
         <w:t xml:space="preserve"> </w:t>
       </w:r>
       <w:r>
-        <w:t xml:space="preserve">comumente chamados de </w:t>
+        <w:t xml:space="preserve">normalmente chamados de banco de dados </w:t>
       </w:r>
       <w:r>
         <w:rPr>
@@ -146,7 +234,13 @@
         <w:t xml:space="preserve"> que o modelo relacional</w:t>
       </w:r>
       <w:r>
-        <w:t>. No geral, temos quatro tipos de banco de dados NoSQL:</w:t>
+        <w:t xml:space="preserve">. No geral, temos quatro tipos de banco de dados </w:t>
+      </w:r>
+      <w:r>
+        <w:t>não relacionais</w:t>
+      </w:r>
+      <w:r>
+        <w:t>:</w:t>
       </w:r>
     </w:p>
     <w:p>
@@ -167,19 +261,22 @@
         <w:t> – Os dados s</w:t>
       </w:r>
       <w:r>
-        <w:t>ão armazenados como documentos</w:t>
-      </w:r>
-      <w:r>
-        <w:t xml:space="preserve"> e estes podem ser descritos como dados no padrão chave-valor, como </w:t>
-      </w:r>
-      <w:r>
-        <w:t>o</w:t>
-      </w:r>
-      <w:r>
-        <w:t xml:space="preserve"> padrão</w:t>
-      </w:r>
-      <w:r>
-        <w:t xml:space="preserve"> </w:t>
+        <w:t xml:space="preserve">ão armazenados </w:t>
+      </w:r>
+      <w:r>
+        <w:t xml:space="preserve">em </w:t>
+      </w:r>
+      <w:r>
+        <w:t>documentos</w:t>
+      </w:r>
+      <w:r>
+        <w:t xml:space="preserve"> ou coleção de documentos. Cada documento é um objeto com </w:t>
+      </w:r>
+      <w:r>
+        <w:t>seu</w:t>
+      </w:r>
+      <w:r>
+        <w:t xml:space="preserve"> identificador único. A estrutura do documento pode ser parecida com uma estrutura </w:t>
       </w:r>
       <w:r>
         <w:t xml:space="preserve">JSON. </w:t>
@@ -200,9 +297,6 @@
         <w:t xml:space="preserve">de banco de dados </w:t>
       </w:r>
       <w:r>
-        <w:rPr>
-          <w:b/>
-        </w:rPr>
         <w:t>documento</w:t>
       </w:r>
       <w:r>
@@ -218,16 +312,34 @@
         <w:t>MongoDB</w:t>
       </w:r>
       <w:r>
-        <w:t xml:space="preserve"> e o</w:t>
-      </w:r>
-      <w:r>
-        <w:t xml:space="preserve"> </w:t>
-      </w:r>
-      <w:r>
-        <w:rPr>
-          <w:b/>
-        </w:rPr>
-        <w:t>DynanoDB</w:t>
+        <w:t xml:space="preserve">, </w:t>
+      </w:r>
+      <w:r>
+        <w:rPr>
+          <w:b/>
+        </w:rPr>
+        <w:t>CouchDB</w:t>
+      </w:r>
+      <w:r>
+        <w:rPr>
+          <w:b/>
+        </w:rPr>
+        <w:t xml:space="preserve"> </w:t>
+      </w:r>
+      <w:r>
+        <w:t xml:space="preserve">e </w:t>
+      </w:r>
+      <w:r>
+        <w:rPr>
+          <w:b/>
+        </w:rPr>
+        <w:t>Dynam</w:t>
+      </w:r>
+      <w:r>
+        <w:rPr>
+          <w:b/>
+        </w:rPr>
+        <w:t>oDB</w:t>
       </w:r>
       <w:r>
         <w:rPr>
@@ -251,34 +363,43 @@
         <w:t>Colunas</w:t>
       </w:r>
       <w:r>
-        <w:t xml:space="preserve"> – Os dados são armazenados em </w:t>
-      </w:r>
-      <w:r>
-        <w:t>linhas particulares de tabela</w:t>
-      </w:r>
-      <w:r>
-        <w:t>, podendo s</w:t>
-      </w:r>
-      <w:r>
-        <w:t>uportar várias linhas e colunas</w:t>
-      </w:r>
-      <w:r>
-        <w:t>, e inclusive sub-colunas</w:t>
-      </w:r>
-      <w:r>
-        <w:t xml:space="preserve">. Um </w:t>
-      </w:r>
-      <w:r>
-        <w:t xml:space="preserve">exemplo de banco de dados </w:t>
-      </w:r>
-      <w:r>
-        <w:rPr>
-          <w:b/>
-        </w:rPr>
+        <w:t xml:space="preserve"> – </w:t>
+      </w:r>
+      <w:r>
+        <w:t xml:space="preserve">Os dados são armazenados em colunas e </w:t>
+      </w:r>
+      <w:r>
+        <w:t xml:space="preserve">as propriedades das colunas </w:t>
+      </w:r>
+      <w:r>
+        <w:t>possuem os valores semelhantes ao modelo chave-valor. As colunas ficam dentro de uma família de colunas que por sua vez ficam dentro de uma tabela</w:t>
+      </w:r>
+      <w:r>
+        <w:t xml:space="preserve">. </w:t>
+      </w:r>
+      <w:r>
+        <w:t>Alguns</w:t>
+      </w:r>
+      <w:r>
+        <w:t xml:space="preserve"> exemplo</w:t>
+      </w:r>
+      <w:r>
+        <w:t xml:space="preserve">s </w:t>
+      </w:r>
+      <w:r>
+        <w:t xml:space="preserve">de banco de dados </w:t>
+      </w:r>
+      <w:r>
         <w:t>colunas</w:t>
       </w:r>
       <w:r>
-        <w:t xml:space="preserve"> é o</w:t>
+        <w:t xml:space="preserve"> são</w:t>
+      </w:r>
+      <w:r>
+        <w:t xml:space="preserve"> </w:t>
+      </w:r>
+      <w:r>
+        <w:t>o</w:t>
       </w:r>
       <w:r>
         <w:t xml:space="preserve"> </w:t>
@@ -293,6 +414,18 @@
         <w:rPr>
           <w:b/>
         </w:rPr>
+        <w:t xml:space="preserve"> </w:t>
+      </w:r>
+      <w:r>
+        <w:t xml:space="preserve">e </w:t>
+      </w:r>
+      <w:r>
+        <w:rPr>
+          <w:b/>
+        </w:rPr>
+        <w:t>HBase</w:t>
+      </w:r>
+      <w:r>
         <w:t>.</w:t>
       </w:r>
     </w:p>
@@ -303,6 +436,9 @@
           <w:ilvl w:val="0"/>
           <w:numId w:val="2"/>
         </w:numPr>
+        <w:rPr>
+          <w:b/>
+        </w:rPr>
       </w:pPr>
       <w:r>
         <w:rPr>
@@ -317,33 +453,72 @@
         <w:t>em</w:t>
       </w:r>
       <w:r>
-        <w:t xml:space="preserve"> forma de grafos (vértices e arestas). O </w:t>
-      </w:r>
-      <w:r>
-        <w:rPr>
-          <w:b/>
-        </w:rPr>
-        <w:t>Neo4j</w:t>
-      </w:r>
-      <w:r>
-        <w:t xml:space="preserve"> é um</w:t>
-      </w:r>
-      <w:r>
-        <w:t xml:space="preserve"> exemplo de</w:t>
-      </w:r>
-      <w:r>
-        <w:t xml:space="preserve"> banco </w:t>
-      </w:r>
-      <w:r>
-        <w:t xml:space="preserve">de dados do tipo </w:t>
-      </w:r>
-      <w:r>
-        <w:rPr>
-          <w:b/>
-        </w:rPr>
-        <w:t>grafos</w:t>
-      </w:r>
-      <w:r>
+        <w:t xml:space="preserve"> forma de grafos (vértices e arestas). </w:t>
+      </w:r>
+      <w:r>
+        <w:t>Alguns</w:t>
+      </w:r>
+      <w:r>
+        <w:t xml:space="preserve"> exemplo</w:t>
+      </w:r>
+      <w:r>
+        <w:t xml:space="preserve">s </w:t>
+      </w:r>
+      <w:r>
+        <w:t xml:space="preserve">de banco de dados </w:t>
+      </w:r>
+      <w:r>
+        <w:t xml:space="preserve">grafos são </w:t>
+      </w:r>
+      <w:r>
+        <w:rPr>
+          <w:b/>
+        </w:rPr>
+        <w:t>Neo4J</w:t>
+      </w:r>
+      <w:r>
+        <w:t xml:space="preserve">, </w:t>
+      </w:r>
+      <w:r>
+        <w:rPr>
+          <w:b/>
+        </w:rPr>
+        <w:t>Amazon Neptune</w:t>
+      </w:r>
+      <w:r>
+        <w:t xml:space="preserve">, </w:t>
+      </w:r>
+      <w:r>
+        <w:rPr>
+          <w:b/>
+        </w:rPr>
+        <w:t>OrientedDB</w:t>
+      </w:r>
+      <w:r>
+        <w:t xml:space="preserve">, </w:t>
+      </w:r>
+      <w:r>
+        <w:rPr>
+          <w:b/>
+        </w:rPr>
+        <w:t>GraphBase</w:t>
+      </w:r>
+      <w:r>
+        <w:t xml:space="preserve"> </w:t>
+      </w:r>
+      <w:r>
+        <w:t>e</w:t>
+      </w:r>
+      <w:r>
+        <w:rPr>
+          <w:b/>
+        </w:rPr>
+        <w:t xml:space="preserve"> InfiniteGraph</w:t>
+      </w:r>
+      <w:r>
+        <w:rPr>
+          <w:b/>
+        </w:rPr>
         <w:t>.</w:t>
       </w:r>
     </w:p>
@@ -362,7 +537,24 @@
         <w:t>Chave-valor</w:t>
       </w:r>
       <w:r>
-        <w:t xml:space="preserve"> – Esta família de bancos NoSQL é a que aguenta mais carga de dados, pois o conceito dele é que um determinado valor seja acessado através de uma chave única. </w:t>
+        <w:t xml:space="preserve"> – </w:t>
+      </w:r>
+      <w:r>
+        <w:t>Os dados são armazenados em chave</w:t>
+      </w:r>
+      <w:r>
+        <w:t>s</w:t>
+      </w:r>
+      <w:bookmarkStart w:id="0" w:name="_GoBack"/>
+      <w:bookmarkEnd w:id="0"/>
+      <w:r>
+        <w:t>.</w:t>
+      </w:r>
+      <w:r>
+        <w:t xml:space="preserve"> Permite inserção de dados em tempo de execução sem conflitar o banco, já que os valores ficam isolados.</w:t>
+      </w:r>
+      <w:r>
+        <w:t xml:space="preserve"> </w:t>
       </w:r>
       <w:r>
         <w:t>Alguns</w:t>
@@ -386,9 +578,6 @@
         <w:t xml:space="preserve"> </w:t>
       </w:r>
       <w:r>
-        <w:rPr>
-          <w:b/>
-        </w:rPr>
         <w:t>chave-valor</w:t>
       </w:r>
       <w:r>
@@ -401,146 +590,167 @@
         <w:rPr>
           <w:b/>
         </w:rPr>
+        <w:t>Oracle NoSQL</w:t>
+      </w:r>
+      <w:r>
+        <w:t xml:space="preserve">, </w:t>
+      </w:r>
+      <w:r>
+        <w:rPr>
+          <w:b/>
+        </w:rPr>
+        <w:t>Redis</w:t>
+      </w:r>
+      <w:r>
+        <w:t>,</w:t>
+      </w:r>
+      <w:r>
+        <w:t xml:space="preserve"> </w:t>
+      </w:r>
+      <w:r>
+        <w:rPr>
+          <w:b/>
+        </w:rPr>
+        <w:t>Dynam</w:t>
+      </w:r>
+      <w:r>
+        <w:rPr>
+          <w:b/>
+        </w:rPr>
+        <w:t>oDB</w:t>
+      </w:r>
+      <w:r>
+        <w:rPr>
+          <w:b/>
+        </w:rPr>
+        <w:t>,</w:t>
+      </w:r>
+      <w:r>
+        <w:t xml:space="preserve"> </w:t>
+      </w:r>
+      <w:r>
+        <w:rPr>
+          <w:b/>
+        </w:rPr>
         <w:t>Riak</w:t>
       </w:r>
       <w:r>
-        <w:rPr>
-          <w:b/>
-        </w:rPr>
         <w:t xml:space="preserve">, </w:t>
       </w:r>
       <w:r>
         <w:rPr>
           <w:b/>
         </w:rPr>
-        <w:t>DynanoDB</w:t>
-      </w:r>
-      <w:r>
-        <w:rPr>
-          <w:b/>
-        </w:rPr>
-        <w:t>, Redis</w:t>
+        <w:t>Azure</w:t>
+      </w:r>
+      <w:r>
+        <w:t xml:space="preserve"> </w:t>
+      </w:r>
+      <w:r>
+        <w:rPr>
+          <w:b/>
+        </w:rPr>
+        <w:t>Table Storage</w:t>
+      </w:r>
+      <w:r>
+        <w:rPr>
+          <w:b/>
+        </w:rPr>
+        <w:t xml:space="preserve"> </w:t>
+      </w:r>
+      <w:r>
+        <w:t>e</w:t>
+      </w:r>
+      <w:r>
+        <w:t xml:space="preserve"> </w:t>
+      </w:r>
+      <w:r>
+        <w:rPr>
+          <w:b/>
+        </w:rPr>
+        <w:t>BerkeleyDB</w:t>
       </w:r>
       <w:r>
         <w:t>.</w:t>
+      </w:r>
+      <w:r>
+        <w:rPr>
+          <w:b/>
+        </w:rPr>
+        <w:br w:type="page"/>
       </w:r>
     </w:p>
     <w:p>
-      <w:r>
-        <w:t xml:space="preserve">Como vimos, </w:t>
-      </w:r>
-      <w:r>
-        <w:t xml:space="preserve">o conceito de modelo relacional (SQL) </w:t>
-      </w:r>
-      <w:r>
-        <w:t xml:space="preserve">é baseado no fato de que </w:t>
-      </w:r>
-      <w:r>
-        <w:t>seus</w:t>
-      </w:r>
-      <w:r>
-        <w:t xml:space="preserve"> dados são persistidos em tabelas, enquanto </w:t>
-      </w:r>
-      <w:r>
-        <w:t>no</w:t>
-      </w:r>
-      <w:r>
-        <w:t xml:space="preserve"> </w:t>
-      </w:r>
-      <w:r>
-        <w:t xml:space="preserve">modelo não-relacional (NoSQL) uma chave de valor é que é utilizada para recuperar </w:t>
-      </w:r>
-      <w:r>
-        <w:t xml:space="preserve">os </w:t>
-      </w:r>
-      <w:r>
-        <w:t>dados</w:t>
-      </w:r>
-      <w:r>
-        <w:t>, conjunto de colunas ou documentos</w:t>
-      </w:r>
-      <w:r>
-        <w:t>.</w:t>
+      <w:pPr>
+        <w:rPr>
+          <w:b/>
+        </w:rPr>
+      </w:pPr>
+      <w:r>
+        <w:rPr>
+          <w:b/>
+        </w:rPr>
+        <w:lastRenderedPageBreak/>
+        <w:t>Quais são as diferenças?</w:t>
       </w:r>
     </w:p>
     <w:p>
-      <w:pPr>
-        <w:rPr>
-          <w:b/>
-        </w:rPr>
-      </w:pPr>
-      <w:r>
-        <w:rPr>
-          <w:b/>
-        </w:rPr>
-        <w:br w:type="page"/>
+      <w:r>
+        <w:t xml:space="preserve">Uma das </w:t>
+      </w:r>
+      <w:r>
+        <w:t xml:space="preserve">grandes </w:t>
+      </w:r>
+      <w:r>
+        <w:t xml:space="preserve">diferenças </w:t>
+      </w:r>
+      <w:r>
+        <w:t>é que nos</w:t>
+      </w:r>
+      <w:r>
+        <w:t xml:space="preserve"> bancos de dados </w:t>
+      </w:r>
+      <w:r>
+        <w:rPr>
+          <w:b/>
+        </w:rPr>
+        <w:t>NoSQL</w:t>
+      </w:r>
+      <w:r>
+        <w:t xml:space="preserve"> toda </w:t>
+      </w:r>
+      <w:r>
+        <w:t>a informação é g</w:t>
+      </w:r>
+      <w:r>
+        <w:t>uardada no mesmo registro. Já nos banco de dados</w:t>
+      </w:r>
+      <w:r>
+        <w:t xml:space="preserve"> </w:t>
+      </w:r>
+      <w:r>
+        <w:rPr>
+          <w:b/>
+        </w:rPr>
+        <w:t>SQL</w:t>
+      </w:r>
+      <w:r>
+        <w:t xml:space="preserve"> você </w:t>
+      </w:r>
+      <w:r>
+        <w:t>pode necessitar do</w:t>
+      </w:r>
+      <w:r>
+        <w:t xml:space="preserve"> relacionamento entre várias tabelas para ter </w:t>
+      </w:r>
+      <w:r>
+        <w:t>uma determinada</w:t>
+      </w:r>
+      <w:r>
+        <w:t xml:space="preserve"> informação, informação esta disposta no modelo entidade e relacionamento.</w:t>
       </w:r>
     </w:p>
     <w:p>
-      <w:pPr>
-        <w:rPr>
-          <w:b/>
-        </w:rPr>
-      </w:pPr>
-      <w:r>
-        <w:rPr>
-          <w:b/>
-        </w:rPr>
-        <w:lastRenderedPageBreak/>
-        <w:t>Quais são as diferenças?</w:t>
-      </w:r>
-    </w:p>
-    <w:p>
-      <w:r>
-        <w:t xml:space="preserve">Uma das diferenças </w:t>
-      </w:r>
-      <w:r>
-        <w:t>é que nos</w:t>
-      </w:r>
-      <w:r>
-        <w:t xml:space="preserve"> bancos de dados </w:t>
-      </w:r>
-      <w:r>
-        <w:rPr>
-          <w:b/>
-        </w:rPr>
-        <w:t>NoSQL</w:t>
-      </w:r>
-      <w:r>
-        <w:t xml:space="preserve"> toda </w:t>
-      </w:r>
-      <w:r>
-        <w:t>a informação é g</w:t>
-      </w:r>
-      <w:r>
-        <w:t>uardada no mesmo registro. Já nos banco de dados</w:t>
-      </w:r>
-      <w:r>
-        <w:t xml:space="preserve"> </w:t>
-      </w:r>
-      <w:r>
-        <w:rPr>
-          <w:b/>
-        </w:rPr>
-        <w:t>SQL</w:t>
-      </w:r>
-      <w:r>
-        <w:t xml:space="preserve"> você </w:t>
-      </w:r>
-      <w:r>
-        <w:t>pode necessitar do</w:t>
-      </w:r>
-      <w:r>
-        <w:t xml:space="preserve"> relacionamento entre várias tabelas para ter </w:t>
-      </w:r>
-      <w:r>
-        <w:t>uma determinada</w:t>
-      </w:r>
-      <w:r>
-        <w:t xml:space="preserve"> informação, informação esta disposta no modelo entidade e relacionamento.</w:t>
-      </w:r>
-    </w:p>
-    <w:p>
       <w:r>
         <w:t>Bancos SQL garantem o famoso ACID (</w:t>
       </w:r>
@@ -575,60 +785,11 @@
         <w:t xml:space="preserve"> flexibilidade e velocidade, em vez de 100% de integridade dos dados.</w:t>
       </w:r>
       <w:r>
-        <w:t xml:space="preserve"> Por sua vez, bancos NoSQL garantem grandes volumes de dados sem estrutura definida, armazenamento em nuvem e desenvolvimento rápido. </w:t>
-      </w:r>
-    </w:p>
-    <w:p>
-      <w:pPr>
-        <w:rPr>
-          <w:b/>
-        </w:rPr>
-      </w:pPr>
-      <w:r>
-        <w:rPr>
-          <w:b/>
-        </w:rPr>
-        <w:t xml:space="preserve">Exemplos de SQL </w:t>
-      </w:r>
-      <w:r>
-        <w:t>e</w:t>
-      </w:r>
-      <w:r>
-        <w:rPr>
-          <w:b/>
-        </w:rPr>
-        <w:t xml:space="preserve"> NoSQL:</w:t>
-      </w:r>
-    </w:p>
-    <w:p>
-      <w:r>
-        <w:rPr>
-          <w:b/>
-        </w:rPr>
-        <w:t>SQL</w:t>
-      </w:r>
-      <w:r>
-        <w:t xml:space="preserve"> - MySQL, SQL Server, Oracle </w:t>
-      </w:r>
-      <w:r>
-        <w:t>Developer</w:t>
-      </w:r>
-      <w:r>
-        <w:t>, PostgreSQL.</w:t>
-      </w:r>
-    </w:p>
-    <w:p>
-      <w:r>
-        <w:rPr>
-          <w:b/>
-        </w:rPr>
-        <w:t>NoSQL</w:t>
-      </w:r>
-      <w:r>
-        <w:t xml:space="preserve"> - MongoDB, DynamoDB, Cassandra, Neo4j, Riak, Redis.</w:t>
-      </w:r>
-    </w:p>
-    <w:p>
+        <w:t xml:space="preserve"> Além disso</w:t>
+      </w:r>
+      <w:r>
+        <w:t xml:space="preserve">, bancos NoSQL garantem grandes volumes de dados sem estrutura definida, armazenamento em nuvem e desenvolvimento rápido. </w:t>
+      </w:r>
       <w:r>
         <w:br w:type="page"/>
       </w:r>
@@ -771,7 +932,29 @@
       </w:r>
     </w:p>
     <w:p>
-      <w:hyperlink r:id="rId9" w:anchor=":~:text=NoSQL%20(Not%20Only%20SQL)%20%C3%A9,SQL%20como%20linguagem%20de%20consulta.&amp;text=Colunas%20%E2%80%93%20Os%20dados%20s%C3%A3o%20armazenados,Tamb%C3%A9m%20permitem%20sub%2Dcolunas." w:history="1">
+      <w:pPr>
+        <w:rPr>
+          <w:rStyle w:val="Hyperlink"/>
+        </w:rPr>
+      </w:pPr>
+      <w:hyperlink r:id="rId9" w:history="1">
+        <w:r>
+          <w:rPr>
+            <w:rStyle w:val="Hyperlink"/>
+          </w:rPr>
+          <w:t>https://marquesfernandes.com/tecnologia/banco-de-dados-relacional-sql-e-nao-relacional-nosql-o-que-sao-para-que-servem-e-qual-a-diferenca/</w:t>
+        </w:r>
+      </w:hyperlink>
+    </w:p>
+    <w:p>
+      <w:pPr>
+        <w:rPr>
+          <w:rStyle w:val="Hyperlink"/>
+          <w:color w:val="auto"/>
+          <w:u w:val="none"/>
+        </w:rPr>
+      </w:pPr>
+      <w:hyperlink r:id="rId10" w:anchor=":~:text=NoSQL%20(Not%20Only%20SQL)%20%C3%A9,SQL%20como%20linguagem%20de%20consulta.&amp;text=Colunas%20%E2%80%93%20Os%20dados%20s%C3%A3o%20armazenados,Tamb%C3%A9m%20permitem%20sub%2Dcolunas." w:history="1">
         <w:r>
           <w:rPr>
             <w:rStyle w:val="Hyperlink"/>
@@ -781,15 +964,16 @@
       </w:hyperlink>
     </w:p>
     <w:p>
-      <w:hyperlink r:id="rId10" w:history="1">
+      <w:hyperlink r:id="rId11" w:history="1">
         <w:r>
           <w:rPr>
             <w:rStyle w:val="Hyperlink"/>
           </w:rPr>
-          <w:t>https://marquesfernandes.com/tecnologia/banco-de-dados-relacional-sql-e-nao-relacional-nosql-o-que-sao-para-que-servem-e-qual-a-diferenca/</w:t>
+          <w:t>https://micreiros.com/tipos-de-bancos-de-dados-nosql/</w:t>
         </w:r>
       </w:hyperlink>
     </w:p>
+    <w:p/>
     <w:p/>
     <w:p/>
     <w:sectPr>
@@ -1508,7 +1692,6 @@
     <w:name w:val="Hyperlink"/>
     <w:basedOn w:val="Fontepargpadro"/>
     <w:uiPriority w:val="99"/>
-    <w:semiHidden/>
     <w:unhideWhenUsed/>
     <w:rsid w:val="00A75249"/>
     <w:rPr>
@@ -1842,7 +2025,6 @@
     <w:name w:val="Hyperlink"/>
     <w:basedOn w:val="Fontepargpadro"/>
     <w:uiPriority w:val="99"/>
-    <w:semiHidden/>
     <w:unhideWhenUsed/>
     <w:rsid w:val="00A75249"/>
     <w:rPr>

</xml_diff>